<commit_message>
Created final data visualisation in R
</commit_message>
<xml_diff>
--- a/Individual Assignment.docx
+++ b/Individual Assignment.docx
@@ -16,6 +16,7 @@
       </w:r>
     </w:p>
     <w:p>
+      <w:bookmarkStart w:id="0" w:name="_GoBack"/>
       <w:r>
         <w:t xml:space="preserve">Data is provided by The Uppsala Conflict Data Program. </w:t>
       </w:r>
@@ -45,6 +46,7 @@
         <w:t xml:space="preserve"> understanding of subnational conflict patterns and trends. </w:t>
       </w:r>
     </w:p>
+    <w:bookmarkEnd w:id="0"/>
     <w:p>
       <w:r>
         <w:t xml:space="preserve">Current data represents period between 1989 and 2015 and does not include data for Syria. </w:t>
@@ -202,10 +204,7 @@
         <w:t>1993?</w:t>
       </w:r>
     </w:p>
-    <w:p>
-      <w:bookmarkStart w:id="0" w:name="_GoBack"/>
-      <w:bookmarkEnd w:id="0"/>
-    </w:p>
+    <w:p/>
     <w:sectPr>
       <w:pgSz w:w="11906" w:h="16838"/>
       <w:pgMar w:top="1417" w:right="1417" w:bottom="1417" w:left="1417" w:header="708" w:footer="708" w:gutter="0"/>

</xml_diff>